<commit_message>
Modify the program developers
</commit_message>
<xml_diff>
--- a/EXL-50实验操作流程.docx
+++ b/EXL-50实验操作流程.docx
@@ -5073,6 +5073,14 @@
         <w:rPr>
           <w:rFonts w:hint="eastAsia"/>
         </w:rPr>
+        <w:t>；杨恩武；王维；齐东凯；伦秀春</w:t>
+      </w:r>
+      <w:bookmarkStart w:id="23" w:name="_GoBack"/>
+      <w:bookmarkEnd w:id="23"/>
+      <w:r>
+        <w:rPr>
+          <w:rFonts w:hint="eastAsia"/>
+        </w:rPr>
         <w:t>********</w:t>
       </w:r>
     </w:p>
@@ -5132,14 +5140,14 @@
         <w:spacing w:before="163" w:after="163"/>
         <w:ind w:left="723" w:hanging="723"/>
       </w:pPr>
-      <w:bookmarkStart w:id="23" w:name="_Toc53242002"/>
+      <w:bookmarkStart w:id="24" w:name="_Toc53242002"/>
       <w:r>
         <w:rPr>
           <w:rFonts w:hint="eastAsia"/>
         </w:rPr>
         <w:t>实验操作简化流程</w:t>
       </w:r>
-      <w:bookmarkEnd w:id="23"/>
+      <w:bookmarkEnd w:id="24"/>
     </w:p>
     <w:p>
       <w:pPr>
@@ -5184,13 +5192,7 @@
         <w:rPr>
           <w:rFonts w:hint="eastAsia"/>
         </w:rPr>
-        <w:t>的实验结果（</w:t>
-      </w:r>
-      <w:r>
-        <w:rPr>
-          <w:rFonts w:hint="eastAsia"/>
-        </w:rPr>
-        <w:t>在</w:t>
+        <w:t>的实验结果（在</w:t>
       </w:r>
       <w:r>
         <w:t>大屏幕展示</w:t>
@@ -5199,13 +5201,7 @@
         <w:rPr>
           <w:rFonts w:hint="eastAsia"/>
         </w:rPr>
-        <w:t>）和当天的实验目标、内容和主题（</w:t>
-      </w:r>
-      <w:r>
-        <w:rPr>
-          <w:rFonts w:hint="eastAsia"/>
-        </w:rPr>
-        <w:t>如图</w:t>
+        <w:t>）和当天的实验目标、内容和主题（如图</w:t>
       </w:r>
       <w:r>
         <w:rPr>
@@ -5951,14 +5947,14 @@
         <w:spacing w:before="163" w:after="163"/>
         <w:ind w:left="723" w:hanging="723"/>
       </w:pPr>
-      <w:bookmarkStart w:id="24" w:name="_Toc53242003"/>
+      <w:bookmarkStart w:id="25" w:name="_Toc53242003"/>
       <w:r>
         <w:rPr>
           <w:rFonts w:hint="eastAsia"/>
         </w:rPr>
         <w:t>实验操作详细步骤</w:t>
       </w:r>
-      <w:bookmarkEnd w:id="24"/>
+      <w:bookmarkEnd w:id="25"/>
     </w:p>
     <w:p>
       <w:pPr>
@@ -5969,7 +5965,7 @@
           <w:b/>
         </w:rPr>
       </w:pPr>
-      <w:bookmarkStart w:id="25" w:name="_Toc53242004"/>
+      <w:bookmarkStart w:id="26" w:name="_Toc53242004"/>
       <w:r>
         <w:rPr>
           <w:rFonts w:hint="eastAsia"/>
@@ -5977,7 +5973,7 @@
         </w:rPr>
         <w:t>实验前准备</w:t>
       </w:r>
-      <w:bookmarkEnd w:id="25"/>
+      <w:bookmarkEnd w:id="26"/>
     </w:p>
     <w:p>
       <w:pPr>
@@ -6402,7 +6398,7 @@
           <w:b/>
         </w:rPr>
       </w:pPr>
-      <w:bookmarkStart w:id="26" w:name="_Toc53242005"/>
+      <w:bookmarkStart w:id="27" w:name="_Toc53242005"/>
       <w:r>
         <w:rPr>
           <w:rFonts w:hint="eastAsia"/>
@@ -6410,7 +6406,7 @@
         </w:rPr>
         <w:t>实验中操作和控制</w:t>
       </w:r>
-      <w:bookmarkEnd w:id="26"/>
+      <w:bookmarkEnd w:id="27"/>
     </w:p>
     <w:p>
       <w:pPr>
@@ -7077,7 +7073,7 @@
           <w:b/>
         </w:rPr>
       </w:pPr>
-      <w:bookmarkStart w:id="27" w:name="_Toc53242006"/>
+      <w:bookmarkStart w:id="28" w:name="_Toc53242006"/>
       <w:r>
         <w:rPr>
           <w:rFonts w:hint="eastAsia"/>
@@ -7085,7 +7081,7 @@
         </w:rPr>
         <w:t>实验结束后续工作</w:t>
       </w:r>
-      <w:bookmarkEnd w:id="27"/>
+      <w:bookmarkEnd w:id="28"/>
     </w:p>
     <w:p>
       <w:pPr>
@@ -7136,14 +7132,14 @@
         <w:spacing w:before="163" w:after="163"/>
         <w:ind w:left="723" w:hanging="723"/>
       </w:pPr>
-      <w:bookmarkStart w:id="28" w:name="_Toc53242007"/>
+      <w:bookmarkStart w:id="29" w:name="_Toc53242007"/>
       <w:r>
         <w:rPr>
           <w:rFonts w:hint="eastAsia"/>
         </w:rPr>
         <w:t>重点控制系统介绍</w:t>
       </w:r>
-      <w:bookmarkEnd w:id="28"/>
+      <w:bookmarkEnd w:id="29"/>
     </w:p>
     <w:p>
       <w:pPr>
@@ -7159,7 +7155,7 @@
           <w:color w:val="000000" w:themeColor="text1"/>
         </w:rPr>
       </w:pPr>
-      <w:bookmarkStart w:id="29" w:name="_Toc53242008"/>
+      <w:bookmarkStart w:id="30" w:name="_Toc53242008"/>
       <w:r>
         <w:rPr>
           <w:rFonts w:hint="eastAsia"/>
@@ -7176,7 +7172,7 @@
         </w:rPr>
         <w:t>控制电脑的位置和功能</w:t>
       </w:r>
-      <w:bookmarkEnd w:id="29"/>
+      <w:bookmarkEnd w:id="30"/>
     </w:p>
     <w:p>
       <w:pPr>
@@ -7429,7 +7425,7 @@
           <w:b/>
         </w:rPr>
       </w:pPr>
-      <w:bookmarkStart w:id="30" w:name="_Toc53242009"/>
+      <w:bookmarkStart w:id="31" w:name="_Toc53242009"/>
       <w:r>
         <w:rPr>
           <w:rFonts w:hint="eastAsia"/>
@@ -7445,7 +7441,7 @@
         </w:rPr>
         <w:t>控制程序</w:t>
       </w:r>
-      <w:bookmarkEnd w:id="30"/>
+      <w:bookmarkEnd w:id="31"/>
     </w:p>
     <w:p>
       <w:pPr>
@@ -7621,7 +7617,7 @@
         <w:spacing w:before="163" w:after="163"/>
         <w:ind w:left="723" w:hanging="723"/>
       </w:pPr>
-      <w:bookmarkStart w:id="31" w:name="_Toc53242010"/>
+      <w:bookmarkStart w:id="32" w:name="_Toc53242010"/>
       <w:r>
         <w:rPr>
           <w:b/>
@@ -7672,7 +7668,7 @@
         </w:rPr>
         <w:t>编程）</w:t>
       </w:r>
-      <w:bookmarkEnd w:id="31"/>
+      <w:bookmarkEnd w:id="32"/>
     </w:p>
     <w:p>
       <w:pPr>
@@ -7844,9 +7840,6 @@
       <w:pPr>
         <w:spacing w:before="163"/>
         <w:ind w:firstLine="480"/>
-        <w:rPr>
-          <w:rFonts w:hint="eastAsia"/>
-        </w:rPr>
       </w:pPr>
       <w:r>
         <w:rPr>
@@ -8501,7 +8494,7 @@
         <w:spacing w:before="163" w:after="163"/>
         <w:ind w:left="723" w:hanging="723"/>
       </w:pPr>
-      <w:bookmarkStart w:id="32" w:name="_Toc53242011"/>
+      <w:bookmarkStart w:id="33" w:name="_Toc53242011"/>
       <w:r>
         <w:rPr>
           <w:rFonts w:hint="eastAsia"/>
@@ -8546,7 +8539,7 @@
         </w:rPr>
         <w:t>编程）</w:t>
       </w:r>
-      <w:bookmarkEnd w:id="32"/>
+      <w:bookmarkEnd w:id="33"/>
     </w:p>
     <w:p>
       <w:pPr>
@@ -9606,7 +9599,7 @@
         <w:spacing w:before="163" w:after="163"/>
         <w:ind w:left="723" w:hanging="723"/>
       </w:pPr>
-      <w:bookmarkStart w:id="33" w:name="_Toc53242012"/>
+      <w:bookmarkStart w:id="34" w:name="_Toc53242012"/>
       <w:r>
         <w:rPr>
           <w:rFonts w:hint="eastAsia"/>
@@ -9658,7 +9651,7 @@
         </w:rPr>
         <w:t>程序）</w:t>
       </w:r>
-      <w:bookmarkEnd w:id="33"/>
+      <w:bookmarkEnd w:id="34"/>
     </w:p>
     <w:p>
       <w:pPr>
@@ -9681,15 +9674,7 @@
         <w:rPr>
           <w:rFonts w:hint="eastAsia"/>
         </w:rPr>
-        <w:t>所示。主要控制的</w:t>
-      </w:r>
-      <w:bookmarkStart w:id="34" w:name="_GoBack"/>
-      <w:bookmarkEnd w:id="34"/>
-      <w:r>
-        <w:rPr>
-          <w:rFonts w:hint="eastAsia"/>
-        </w:rPr>
-        <w:t>波形包括：极向</w:t>
+        <w:t>所示。主要控制的波形包括：极向</w:t>
       </w:r>
       <w:r>
         <w:t>场（</w:t>
@@ -15247,7 +15232,7 @@
             <w:noProof/>
             <w:lang w:val="zh-CN"/>
           </w:rPr>
-          <w:t>13</w:t>
+          <w:t>2</w:t>
         </w:r>
         <w:r>
           <w:fldChar w:fldCharType="end"/>
@@ -20337,7 +20322,7 @@
 </file>
 
 <file path=customXml/itemProps2.xml><?xml version="1.0" encoding="utf-8"?>
-<ds:datastoreItem xmlns:ds="http://schemas.openxmlformats.org/officeDocument/2006/customXml" ds:itemID="{A11C7312-6BF8-4D21-B439-A56E4C91579F}">
+<ds:datastoreItem xmlns:ds="http://schemas.openxmlformats.org/officeDocument/2006/customXml" ds:itemID="{539A6565-1C12-44F8-9799-82F584ECFB5C}">
   <ds:schemaRefs>
     <ds:schemaRef ds:uri="http://schemas.openxmlformats.org/officeDocument/2006/bibliography"/>
   </ds:schemaRefs>

</xml_diff>